<commit_message>
memory copy and fill
</commit_message>
<xml_diff>
--- a/task.docx
+++ b/task.docx
@@ -861,7 +861,26 @@
           <w:szCs w:val="20"/>
           <w:lang w:val="en-US" w:eastAsia="nl-BE"/>
         </w:rPr>
-        <w:t>_, convert_, promote_, demote_, wrap_, extend_, reinterpret_ functions</w:t>
+        <w:t xml:space="preserve">_, convert_, promote_, demote_, wrap_, extend_, </w:t>
+      </w:r>
+      <w:r>
+        <w:rPr>
+          <w:rFonts w:ascii="Courier New" w:eastAsia="Times New Roman" w:hAnsi="Courier New" w:cs="Courier New"/>
+          <w:strike/>
+          <w:sz w:val="20"/>
+          <w:szCs w:val="20"/>
+          <w:lang w:val="en-US" w:eastAsia="nl-BE"/>
+        </w:rPr>
+        <w:t>reinterpret_</w:t>
+      </w:r>
+      <w:r>
+        <w:rPr>
+          <w:rFonts w:ascii="Courier New" w:eastAsia="Times New Roman" w:hAnsi="Courier New" w:cs="Courier New"/>
+          <w:sz w:val="20"/>
+          <w:szCs w:val="20"/>
+          <w:lang w:val="en-US" w:eastAsia="nl-BE"/>
+        </w:rPr>
+        <w:t xml:space="preserve"> functions</w:t>
       </w:r>
     </w:p>
     <w:p>
@@ -1979,6 +1998,7 @@
       <w:r>
         <w:rPr>
           <w:rFonts w:ascii="Courier New" w:eastAsia="Times New Roman" w:hAnsi="Courier New" w:cs="Courier New"/>
+          <w:strike/>
           <w:sz w:val="20"/>
           <w:szCs w:val="20"/>
           <w:lang w:val="en-US" w:eastAsia="nl-BE"/>
@@ -1989,6 +2009,7 @@
       <w:r>
         <w:rPr>
           <w:rFonts w:ascii="Courier New" w:eastAsia="Times New Roman" w:hAnsi="Courier New" w:cs="Courier New"/>
+          <w:strike/>
           <w:sz w:val="20"/>
           <w:szCs w:val="20"/>
           <w:lang w:val="en-US" w:eastAsia="nl-BE"/>
@@ -1999,6 +2020,7 @@
       <w:r>
         <w:rPr>
           <w:rFonts w:ascii="Courier New" w:eastAsia="Times New Roman" w:hAnsi="Courier New" w:cs="Courier New"/>
+          <w:strike/>
           <w:sz w:val="20"/>
           <w:szCs w:val="20"/>
           <w:lang w:val="en-US" w:eastAsia="nl-BE"/>
@@ -2009,6 +2031,7 @@
       <w:r>
         <w:rPr>
           <w:rFonts w:ascii="Courier New" w:eastAsia="Times New Roman" w:hAnsi="Courier New" w:cs="Courier New"/>
+          <w:strike/>
           <w:sz w:val="20"/>
           <w:szCs w:val="20"/>
           <w:lang w:val="en-US" w:eastAsia="nl-BE"/>
@@ -2019,11 +2042,21 @@
       <w:r>
         <w:rPr>
           <w:rFonts w:ascii="Courier New" w:eastAsia="Times New Roman" w:hAnsi="Courier New" w:cs="Courier New"/>
-          <w:sz w:val="20"/>
-          <w:szCs w:val="20"/>
-          <w:lang w:val="en-US" w:eastAsia="nl-BE"/>
-        </w:rPr>
-        <w:t xml:space="preserve">, </w:t>
+          <w:strike/>
+          <w:sz w:val="20"/>
+          <w:szCs w:val="20"/>
+          <w:lang w:val="en-US" w:eastAsia="nl-BE"/>
+        </w:rPr>
+        <w:t>,</w:t>
+      </w:r>
+      <w:r>
+        <w:rPr>
+          <w:rFonts w:ascii="Courier New" w:eastAsia="Times New Roman" w:hAnsi="Courier New" w:cs="Courier New"/>
+          <w:sz w:val="20"/>
+          <w:szCs w:val="20"/>
+          <w:lang w:val="en-US" w:eastAsia="nl-BE"/>
+        </w:rPr>
+        <w:t xml:space="preserve"> </w:t>
       </w:r>
       <w:proofErr w:type="spellStart"/>
       <w:r>

</xml_diff>